<commit_message>
Update Lead Scoring Case Study - Assignment Subjective Questions.docx
</commit_message>
<xml_diff>
--- a/Lead Scoring Case Study - Assignment Subjective Questions.docx
+++ b/Lead Scoring Case Study - Assignment Subjective Questions.docx
@@ -173,8 +173,6 @@
         </w:rPr>
         <w:t>c. Lead Origin - Lead Add Form</w:t>
       </w:r>
-      <w:bookmarkStart w:id="0" w:name="_GoBack"/>
-      <w:bookmarkEnd w:id="0"/>
     </w:p>
     <w:p>
       <w:pPr>
@@ -701,6 +699,14 @@
         </w:rPr>
         <w:t>This approach will help minimize unnecessary phone calls and enable the sales team to focus on new work as per the company's goals.</w:t>
       </w:r>
+      <w:r>
+        <w:rPr>
+          <w:lang w:val="en-US"/>
+        </w:rPr>
+        <w:t xml:space="preserve">   </w:t>
+      </w:r>
+      <w:bookmarkStart w:id="0" w:name="_GoBack"/>
+      <w:bookmarkEnd w:id="0"/>
     </w:p>
     <w:sectPr>
       <w:footerReference w:type="default" r:id="rId7"/>
@@ -1470,6 +1476,7 @@
     <w:lsdException w:name="HTML Sample" w:semiHidden="1" w:unhideWhenUsed="1"/>
     <w:lsdException w:name="HTML Typewriter" w:semiHidden="1" w:unhideWhenUsed="1"/>
     <w:lsdException w:name="HTML Variable" w:semiHidden="1" w:unhideWhenUsed="1"/>
+    <w:lsdException w:name="Normal Table" w:semiHidden="1" w:unhideWhenUsed="1"/>
     <w:lsdException w:name="annotation subject" w:semiHidden="1" w:unhideWhenUsed="1"/>
     <w:lsdException w:name="No List" w:semiHidden="1" w:unhideWhenUsed="1"/>
     <w:lsdException w:name="Outline List 1" w:semiHidden="1" w:unhideWhenUsed="1"/>
@@ -1513,8 +1520,10 @@
     <w:lsdException w:name="Table Elegant" w:semiHidden="1" w:unhideWhenUsed="1"/>
     <w:lsdException w:name="Table Professional" w:semiHidden="1" w:unhideWhenUsed="1"/>
     <w:lsdException w:name="Table Subtle 1" w:semiHidden="1" w:unhideWhenUsed="1"/>
+    <w:lsdException w:name="Table Subtle 2" w:semiHidden="1" w:unhideWhenUsed="1"/>
     <w:lsdException w:name="Table Web 1" w:semiHidden="1" w:unhideWhenUsed="1"/>
     <w:lsdException w:name="Table Web 2" w:semiHidden="1" w:unhideWhenUsed="1"/>
+    <w:lsdException w:name="Table Web 3" w:semiHidden="1" w:unhideWhenUsed="1"/>
     <w:lsdException w:name="Balloon Text" w:semiHidden="1" w:unhideWhenUsed="1"/>
     <w:lsdException w:name="Table Grid" w:uiPriority="39"/>
     <w:lsdException w:name="Table Theme" w:semiHidden="1" w:unhideWhenUsed="1"/>

</xml_diff>